<commit_message>
Changed CommandPrefix to Appname
Updated lab manual - Appname now replaces CommandPrefix which is
deprecated. Also removed comma from AppName as that can cause problems
</commit_message>
<xml_diff>
--- a/06A Speech Commands/06. Lab A.  Launching Apps with Speech Commands.docx
+++ b/06A Speech Commands/06. Lab A.  Launching Apps with Speech Commands.docx
@@ -1599,10 +1599,8 @@
           <w:noProof/>
         </w:rPr>
       </w:pPr>
-      <w:bookmarkStart w:id="2" w:name="_GoBack"/>
-      <w:bookmarkEnd w:id="2"/>
-    </w:p>
-    <w:bookmarkStart w:id="3" w:name="_Toc431847314" w:displacedByCustomXml="next"/>
+    </w:p>
+    <w:bookmarkStart w:id="2" w:name="_Toc431847314" w:displacedByCustomXml="next"/>
     <w:sdt>
       <w:sdtPr>
         <w:alias w:val="Topic"/>
@@ -1625,7 +1623,7 @@
         </w:p>
       </w:sdtContent>
     </w:sdt>
-    <w:bookmarkEnd w:id="3" w:displacedByCustomXml="prev"/>
+    <w:bookmarkEnd w:id="2" w:displacedByCustomXml="prev"/>
     <w:p>
       <w:r>
         <w:t>Windows 10 apps can leverage the Cortana interface</w:t>
@@ -1820,7 +1818,7 @@
           <w:noProof/>
         </w:rPr>
       </w:pPr>
-      <w:bookmarkStart w:id="4" w:name="_Toc157870738"/>
+      <w:bookmarkStart w:id="3" w:name="_Toc157870738"/>
       <w:r>
         <w:rPr>
           <w:rFonts w:eastAsia="Arial Unicode MS"/>
@@ -2269,13 +2267,13 @@
         <w:t>.</w:t>
       </w:r>
     </w:p>
-    <w:bookmarkEnd w:id="4"/>
+    <w:bookmarkEnd w:id="3"/>
     <w:p>
       <w:pPr>
         <w:pStyle w:val="ppBodyText"/>
       </w:pPr>
     </w:p>
-    <w:bookmarkStart w:id="5" w:name="_Toc431847315" w:displacedByCustomXml="next"/>
+    <w:bookmarkStart w:id="4" w:name="_Toc431847315" w:displacedByCustomXml="next"/>
     <w:sdt>
       <w:sdtPr>
         <w:alias w:val="Topic"/>
@@ -2313,7 +2311,7 @@
         </w:p>
       </w:sdtContent>
     </w:sdt>
-    <w:bookmarkEnd w:id="5" w:displacedByCustomXml="prev"/>
+    <w:bookmarkEnd w:id="4" w:displacedByCustomXml="prev"/>
     <w:p>
       <w:pPr>
         <w:pStyle w:val="ListParagraph"/>
@@ -2367,16 +2365,16 @@
       <w:pPr>
         <w:pStyle w:val="ppProcedureStart"/>
       </w:pPr>
-      <w:bookmarkStart w:id="6" w:name="_Toc430248758"/>
-      <w:bookmarkStart w:id="7" w:name="_Toc431847316"/>
+      <w:bookmarkStart w:id="5" w:name="_Toc430248758"/>
+      <w:bookmarkStart w:id="6" w:name="_Toc431847316"/>
       <w:r>
         <w:t xml:space="preserve">Task 1 – </w:t>
       </w:r>
       <w:r>
         <w:t>Create a blank Universal Windows app</w:t>
       </w:r>
+      <w:bookmarkEnd w:id="5"/>
       <w:bookmarkEnd w:id="6"/>
-      <w:bookmarkEnd w:id="7"/>
     </w:p>
     <w:p>
       <w:r>
@@ -2583,27 +2581,14 @@
       <w:r>
         <w:t xml:space="preserve">Figure </w:t>
       </w:r>
-      <w:r>
-        <w:fldChar w:fldCharType="begin"/>
-      </w:r>
-      <w:r>
-        <w:instrText xml:space="preserve"> SEQ Figure \* ARABIC </w:instrText>
-      </w:r>
-      <w:r>
-        <w:fldChar w:fldCharType="separate"/>
-      </w:r>
-      <w:r>
-        <w:rPr>
-          <w:noProof/>
-        </w:rPr>
-        <w:t>1</w:t>
-      </w:r>
-      <w:r>
-        <w:rPr>
-          <w:noProof/>
-        </w:rPr>
-        <w:fldChar w:fldCharType="end"/>
-      </w:r>
+      <w:fldSimple w:instr=" SEQ Figure \* ARABIC ">
+        <w:r>
+          <w:rPr>
+            <w:noProof/>
+          </w:rPr>
+          <w:t>1</w:t>
+        </w:r>
+      </w:fldSimple>
     </w:p>
     <w:p>
       <w:pPr>
@@ -2726,27 +2711,14 @@
       <w:r>
         <w:t xml:space="preserve">Figure </w:t>
       </w:r>
-      <w:r>
-        <w:fldChar w:fldCharType="begin"/>
-      </w:r>
-      <w:r>
-        <w:instrText xml:space="preserve"> SEQ Figure \* ARABIC </w:instrText>
-      </w:r>
-      <w:r>
-        <w:fldChar w:fldCharType="separate"/>
-      </w:r>
-      <w:r>
-        <w:rPr>
-          <w:noProof/>
-        </w:rPr>
-        <w:t>2</w:t>
-      </w:r>
-      <w:r>
-        <w:rPr>
-          <w:noProof/>
-        </w:rPr>
-        <w:fldChar w:fldCharType="end"/>
-      </w:r>
+      <w:fldSimple w:instr=" SEQ Figure \* ARABIC ">
+        <w:r>
+          <w:rPr>
+            <w:noProof/>
+          </w:rPr>
+          <w:t>2</w:t>
+        </w:r>
+      </w:fldSimple>
     </w:p>
     <w:p>
       <w:pPr>
@@ -2823,27 +2795,14 @@
       <w:r>
         <w:t xml:space="preserve">Figure </w:t>
       </w:r>
-      <w:r>
-        <w:fldChar w:fldCharType="begin"/>
-      </w:r>
-      <w:r>
-        <w:instrText xml:space="preserve"> SEQ Figure \* ARABIC </w:instrText>
-      </w:r>
-      <w:r>
-        <w:fldChar w:fldCharType="separate"/>
-      </w:r>
-      <w:r>
-        <w:rPr>
-          <w:noProof/>
-        </w:rPr>
-        <w:t>3</w:t>
-      </w:r>
-      <w:r>
-        <w:rPr>
-          <w:noProof/>
-        </w:rPr>
-        <w:fldChar w:fldCharType="end"/>
-      </w:r>
+      <w:fldSimple w:instr=" SEQ Figure \* ARABIC ">
+        <w:r>
+          <w:rPr>
+            <w:noProof/>
+          </w:rPr>
+          <w:t>3</w:t>
+        </w:r>
+      </w:fldSimple>
     </w:p>
     <w:p>
       <w:pPr>
@@ -2919,14 +2878,14 @@
       <w:pPr>
         <w:pStyle w:val="ppProcedureStart"/>
       </w:pPr>
-      <w:bookmarkStart w:id="8" w:name="_Toc431847317"/>
+      <w:bookmarkStart w:id="7" w:name="_Toc431847317"/>
       <w:r>
         <w:t xml:space="preserve">Task 2 – </w:t>
       </w:r>
       <w:r>
         <w:t>Create the voice commands definition file</w:t>
       </w:r>
-      <w:bookmarkEnd w:id="8"/>
+      <w:bookmarkEnd w:id="7"/>
     </w:p>
     <w:p>
       <w:pPr>
@@ -3055,27 +3014,14 @@
       <w:r>
         <w:t xml:space="preserve">Figure </w:t>
       </w:r>
-      <w:r>
-        <w:fldChar w:fldCharType="begin"/>
-      </w:r>
-      <w:r>
-        <w:instrText xml:space="preserve"> SEQ Figure \* ARABIC </w:instrText>
-      </w:r>
-      <w:r>
-        <w:fldChar w:fldCharType="separate"/>
-      </w:r>
-      <w:r>
-        <w:rPr>
-          <w:noProof/>
-        </w:rPr>
-        <w:t>4</w:t>
-      </w:r>
-      <w:r>
-        <w:rPr>
-          <w:noProof/>
-        </w:rPr>
-        <w:fldChar w:fldCharType="end"/>
-      </w:r>
+      <w:fldSimple w:instr=" SEQ Figure \* ARABIC ">
+        <w:r>
+          <w:rPr>
+            <w:noProof/>
+          </w:rPr>
+          <w:t>4</w:t>
+        </w:r>
+      </w:fldSimple>
     </w:p>
     <w:p>
       <w:pPr>
@@ -3301,7 +3247,13 @@
         <w:t>en-us</w:t>
       </w:r>
       <w:r>
-        <w:t xml:space="preserve"> as the language for this example, but you may </w:t>
+        <w:t xml:space="preserve"> as the language for this example, but you </w:t>
+      </w:r>
+      <w:r>
+        <w:t>should also</w:t>
+      </w:r>
+      <w:r>
+        <w:t xml:space="preserve"> </w:t>
       </w:r>
       <w:r>
         <w:t>add</w:t>
@@ -3310,13 +3262,10 @@
         <w:t xml:space="preserve"> </w:t>
       </w:r>
       <w:r>
-        <w:t>your own</w:t>
-      </w:r>
-      <w:r>
-        <w:t xml:space="preserve"> </w:t>
-      </w:r>
-      <w:r>
         <w:t>command set</w:t>
+      </w:r>
+      <w:r>
+        <w:t>s for other languages</w:t>
       </w:r>
       <w:r>
         <w:t>. For instance</w:t>
@@ -3368,19 +3317,38 @@
     </w:p>
     <w:p>
       <w:pPr>
+        <w:pStyle w:val="ppNote"/>
+      </w:pPr>
+      <w:r>
+        <w:t>If you run this lab on a machine that has Cortana support but you do not have a command set defined for the language of your machine, Co</w:t>
+      </w:r>
+      <w:bookmarkStart w:id="8" w:name="_GoBack"/>
+      <w:bookmarkEnd w:id="8"/>
+      <w:r>
+        <w:t>rtana will not recognize your voice commands.</w:t>
+      </w:r>
+    </w:p>
+    <w:p>
+      <w:pPr>
         <w:pStyle w:val="Step"/>
       </w:pPr>
       <w:r>
-        <w:t xml:space="preserve">Add a command </w:t>
-      </w:r>
-      <w:r>
-        <w:t xml:space="preserve">prefix </w:t>
-      </w:r>
-      <w:r>
-        <w:t xml:space="preserve">to your definition. The command </w:t>
-      </w:r>
-      <w:r>
-        <w:t xml:space="preserve">prefix </w:t>
+        <w:t xml:space="preserve">Add </w:t>
+      </w:r>
+      <w:r>
+        <w:t>the app name</w:t>
+      </w:r>
+      <w:r>
+        <w:t xml:space="preserve"> </w:t>
+      </w:r>
+      <w:r>
+        <w:t xml:space="preserve">to your definition. The </w:t>
+      </w:r>
+      <w:r>
+        <w:t>app name</w:t>
+      </w:r>
+      <w:r>
+        <w:t xml:space="preserve"> </w:t>
       </w:r>
       <w:r>
         <w:t xml:space="preserve">is the </w:t>
@@ -3447,7 +3415,31 @@
         <w:rPr>
           <w:color w:val="FF0000"/>
         </w:rPr>
-        <w:t>&lt;CommandPrefix&gt; Hands on Labs, &lt;/CommandPrefix&gt;</w:t>
+        <w:t>&lt;</w:t>
+      </w:r>
+      <w:r>
+        <w:rPr>
+          <w:color w:val="FF0000"/>
+        </w:rPr>
+        <w:t>AppName&gt; Hands on Labs</w:t>
+      </w:r>
+      <w:r>
+        <w:rPr>
+          <w:color w:val="FF0000"/>
+        </w:rPr>
+        <w:t xml:space="preserve"> &lt;/</w:t>
+      </w:r>
+      <w:r>
+        <w:rPr>
+          <w:color w:val="FF0000"/>
+        </w:rPr>
+        <w:t>AppName</w:t>
+      </w:r>
+      <w:r>
+        <w:rPr>
+          <w:color w:val="FF0000"/>
+        </w:rPr>
+        <w:t>&gt;</w:t>
       </w:r>
     </w:p>
     <w:p>
@@ -3482,10 +3474,16 @@
         <w:t>Note:</w:t>
       </w:r>
       <w:r>
-        <w:t xml:space="preserve"> The comma after the command prefix is optional. If you choose to add it, it will indicate a sli</w:t>
-      </w:r>
-      <w:r>
-        <w:t>ght pause between the command prefix and the command itself. Cortana will also briefly display the prefix and the command exactly as they are written here when the command is recognized.</w:t>
+        <w:t xml:space="preserve"> </w:t>
+      </w:r>
+      <w:r>
+        <w:t xml:space="preserve">Cortana will briefly display the </w:t>
+      </w:r>
+      <w:r>
+        <w:t>app name</w:t>
+      </w:r>
+      <w:r>
+        <w:t xml:space="preserve"> and the command exactly as they are written here when the command is recognized.</w:t>
       </w:r>
     </w:p>
     <w:p>
@@ -3493,7 +3491,13 @@
         <w:pStyle w:val="ppNote"/>
       </w:pPr>
       <w:r>
-        <w:t>If you chose to add an additional voice command set, add a command prefix in that language to the appropriate command set.</w:t>
+        <w:t xml:space="preserve">If you chose to add an additional voice command set, add a </w:t>
+      </w:r>
+      <w:r>
+        <w:t>app name</w:t>
+      </w:r>
+      <w:r>
+        <w:t xml:space="preserve"> in that language to the appropriate command set.</w:t>
       </w:r>
     </w:p>
     <w:p>
@@ -3625,7 +3629,25 @@
         <w:pStyle w:val="ppCode"/>
       </w:pPr>
       <w:r>
-        <w:t xml:space="preserve">    &lt;CommandPrefix&gt; Hands on Labs, &lt;/CommandPrefix&gt;</w:t>
+        <w:t xml:space="preserve">    &lt;</w:t>
+      </w:r>
+      <w:r>
+        <w:t>AppName</w:t>
+      </w:r>
+      <w:r>
+        <w:t xml:space="preserve">&gt; Hands </w:t>
+      </w:r>
+      <w:r>
+        <w:t>on Labs</w:t>
+      </w:r>
+      <w:r>
+        <w:t xml:space="preserve"> &lt;/</w:t>
+      </w:r>
+      <w:r>
+        <w:t>AppName</w:t>
+      </w:r>
+      <w:r>
+        <w:t>&gt;</w:t>
       </w:r>
     </w:p>
     <w:p>
@@ -3689,6 +3711,7 @@
         <w:rPr>
           <w:color w:val="FF0000"/>
         </w:rPr>
+        <w:lastRenderedPageBreak/>
         <w:t xml:space="preserve">      &lt;ListenFor&gt;launch&lt;/ListenFor&gt;</w:t>
       </w:r>
     </w:p>
@@ -3703,7 +3726,6 @@
         <w:rPr>
           <w:color w:val="FF0000"/>
         </w:rPr>
-        <w:lastRenderedPageBreak/>
         <w:t xml:space="preserve">      &lt;Feedback&gt;Opening your speech recognition app&lt;/Feedback&gt;</w:t>
       </w:r>
     </w:p>
@@ -4063,6 +4085,7 @@
       </w:pPr>
       <w:bookmarkStart w:id="10" w:name="_Toc431847319"/>
       <w:r>
+        <w:lastRenderedPageBreak/>
         <w:t>Task 4 – Handle voice command activation</w:t>
       </w:r>
       <w:bookmarkEnd w:id="10"/>
@@ -4076,7 +4099,6 @@
         </w:numPr>
       </w:pPr>
       <w:r>
-        <w:lastRenderedPageBreak/>
         <w:t xml:space="preserve">When your app is launched via voice command, it has a start kind of </w:t>
       </w:r>
       <w:r>
@@ -4466,6 +4488,7 @@
         <w:pStyle w:val="ppCode"/>
       </w:pPr>
       <w:r>
+        <w:lastRenderedPageBreak/>
         <w:t xml:space="preserve">    </w:t>
       </w:r>
       <w:r>
@@ -4866,6 +4889,7 @@
         <w:pStyle w:val="ppCode"/>
       </w:pPr>
       <w:r>
+        <w:lastRenderedPageBreak/>
         <w:t xml:space="preserve">        case ActivationKind.VoiceCommand:</w:t>
       </w:r>
     </w:p>
@@ -4882,7 +4906,6 @@
         <w:pStyle w:val="ppCode"/>
       </w:pPr>
       <w:r>
-        <w:lastRenderedPageBreak/>
         <w:t xml:space="preserve">        break;</w:t>
       </w:r>
     </w:p>
@@ -5296,6 +5319,7 @@
         <w:pStyle w:val="ppCode"/>
       </w:pPr>
       <w:r>
+        <w:lastRenderedPageBreak/>
         <w:t xml:space="preserve">        case "LaunchApp":</w:t>
       </w:r>
     </w:p>
@@ -5321,7 +5345,6 @@
         <w:pStyle w:val="ppCode"/>
       </w:pPr>
       <w:r>
-        <w:lastRenderedPageBreak/>
         <w:t xml:space="preserve">            break;</w:t>
       </w:r>
     </w:p>
@@ -5488,27 +5511,14 @@
       <w:r>
         <w:t xml:space="preserve">Figure </w:t>
       </w:r>
-      <w:r>
-        <w:fldChar w:fldCharType="begin"/>
-      </w:r>
-      <w:r>
-        <w:instrText xml:space="preserve"> SEQ Figure \* ARABIC </w:instrText>
-      </w:r>
-      <w:r>
-        <w:fldChar w:fldCharType="separate"/>
-      </w:r>
-      <w:r>
-        <w:rPr>
-          <w:noProof/>
-        </w:rPr>
-        <w:t>5</w:t>
-      </w:r>
-      <w:r>
-        <w:rPr>
-          <w:noProof/>
-        </w:rPr>
-        <w:fldChar w:fldCharType="end"/>
-      </w:r>
+      <w:fldSimple w:instr=" SEQ Figure \* ARABIC ">
+        <w:r>
+          <w:rPr>
+            <w:noProof/>
+          </w:rPr>
+          <w:t>5</w:t>
+        </w:r>
+      </w:fldSimple>
     </w:p>
     <w:p>
       <w:pPr>
@@ -5623,6 +5633,7 @@
         </w:numPr>
       </w:pPr>
       <w:r>
+        <w:lastRenderedPageBreak/>
         <w:t>Click the microphone button in your task bar to prepare to launch via voice command.</w:t>
       </w:r>
     </w:p>
@@ -5635,7 +5646,6 @@
         </w:numPr>
       </w:pPr>
       <w:r>
-        <w:lastRenderedPageBreak/>
         <w:t xml:space="preserve">Say the words “Hands-on Labs, launch.” </w:t>
       </w:r>
       <w:r>
@@ -5779,27 +5789,14 @@
       <w:r>
         <w:t xml:space="preserve">Figure </w:t>
       </w:r>
-      <w:r>
-        <w:fldChar w:fldCharType="begin"/>
-      </w:r>
-      <w:r>
-        <w:instrText xml:space="preserve"> SEQ Figure \* ARABIC </w:instrText>
-      </w:r>
-      <w:r>
-        <w:fldChar w:fldCharType="separate"/>
-      </w:r>
-      <w:r>
-        <w:rPr>
-          <w:noProof/>
-        </w:rPr>
-        <w:t>6</w:t>
-      </w:r>
-      <w:r>
-        <w:rPr>
-          <w:noProof/>
-        </w:rPr>
-        <w:fldChar w:fldCharType="end"/>
-      </w:r>
+      <w:fldSimple w:instr=" SEQ Figure \* ARABIC ">
+        <w:r>
+          <w:rPr>
+            <w:noProof/>
+          </w:rPr>
+          <w:t>6</w:t>
+        </w:r>
+      </w:fldSimple>
     </w:p>
     <w:p>
       <w:pPr>
@@ -5856,6 +5853,7 @@
       </w:pPr>
       <w:bookmarkStart w:id="11" w:name="_Toc431847320"/>
       <w:r>
+        <w:lastRenderedPageBreak/>
         <w:t xml:space="preserve">Exercise 2: </w:t>
       </w:r>
       <w:r>
@@ -5868,7 +5866,6 @@
         <w:pStyle w:val="ppBodyText"/>
       </w:pPr>
       <w:r>
-        <w:lastRenderedPageBreak/>
         <w:t>In addition to launching your app, voice commands can interact with content in the app. In this exercise, you will use a voice command to change the background color of your app when it launches.</w:t>
       </w:r>
     </w:p>
@@ -6092,27 +6089,14 @@
       <w:r>
         <w:t xml:space="preserve">Figure </w:t>
       </w:r>
-      <w:r>
-        <w:fldChar w:fldCharType="begin"/>
-      </w:r>
-      <w:r>
-        <w:instrText xml:space="preserve"> SEQ Figure \* ARABIC </w:instrText>
-      </w:r>
-      <w:r>
-        <w:fldChar w:fldCharType="separate"/>
-      </w:r>
-      <w:r>
-        <w:rPr>
-          <w:noProof/>
-        </w:rPr>
-        <w:t>7</w:t>
-      </w:r>
-      <w:r>
-        <w:rPr>
-          <w:noProof/>
-        </w:rPr>
-        <w:fldChar w:fldCharType="end"/>
-      </w:r>
+      <w:fldSimple w:instr=" SEQ Figure \* ARABIC ">
+        <w:r>
+          <w:rPr>
+            <w:noProof/>
+          </w:rPr>
+          <w:t>7</w:t>
+        </w:r>
+      </w:fldSimple>
     </w:p>
     <w:p>
       <w:pPr>
@@ -6207,7 +6191,6 @@
         <w:pStyle w:val="ppCodeLanguage"/>
       </w:pPr>
       <w:r>
-        <w:lastRenderedPageBreak/>
         <w:t>XML</w:t>
       </w:r>
     </w:p>
@@ -6553,6 +6536,7 @@
         </w:numPr>
       </w:pPr>
       <w:r>
+        <w:lastRenderedPageBreak/>
         <w:t>Click Cortana’s microphone button and speak the command</w:t>
       </w:r>
       <w:r>
@@ -6584,7 +6568,6 @@
           <w:noProof/>
           <w:lang w:val="en-GB" w:eastAsia="en-GB"/>
         </w:rPr>
-        <w:lastRenderedPageBreak/>
         <w:drawing>
           <wp:inline distT="0" distB="0" distL="0" distR="0" wp14:anchorId="1ADF3720" wp14:editId="5AF28BD3">
             <wp:extent cx="5137305" cy="2733260"/>
@@ -6635,27 +6618,14 @@
       <w:r>
         <w:t xml:space="preserve">Figure </w:t>
       </w:r>
-      <w:r>
-        <w:fldChar w:fldCharType="begin"/>
-      </w:r>
-      <w:r>
-        <w:instrText xml:space="preserve"> SEQ Figure \* ARABIC </w:instrText>
-      </w:r>
-      <w:r>
-        <w:fldChar w:fldCharType="separate"/>
-      </w:r>
-      <w:r>
-        <w:rPr>
-          <w:noProof/>
-        </w:rPr>
-        <w:t>8</w:t>
-      </w:r>
-      <w:r>
-        <w:rPr>
-          <w:noProof/>
-        </w:rPr>
-        <w:fldChar w:fldCharType="end"/>
-      </w:r>
+      <w:fldSimple w:instr=" SEQ Figure \* ARABIC ">
+        <w:r>
+          <w:rPr>
+            <w:noProof/>
+          </w:rPr>
+          <w:t>8</w:t>
+        </w:r>
+      </w:fldSimple>
     </w:p>
     <w:p>
       <w:pPr>
@@ -6787,6 +6757,7 @@
         </w:numPr>
       </w:pPr>
       <w:r>
+        <w:lastRenderedPageBreak/>
         <w:t xml:space="preserve">Right-click on the solution name in the Solution Explorer. Choose </w:t>
       </w:r>
       <w:r>
@@ -6845,7 +6816,6 @@
           <w:noProof/>
           <w:lang w:val="en-GB" w:eastAsia="en-GB"/>
         </w:rPr>
-        <w:lastRenderedPageBreak/>
         <w:drawing>
           <wp:inline distT="0" distB="0" distL="0" distR="0" wp14:anchorId="48E5FECD" wp14:editId="7BF4BDDD">
             <wp:extent cx="4897755" cy="3401889"/>
@@ -6896,27 +6866,14 @@
       <w:r>
         <w:t xml:space="preserve">Figure </w:t>
       </w:r>
-      <w:r>
-        <w:fldChar w:fldCharType="begin"/>
-      </w:r>
-      <w:r>
-        <w:instrText xml:space="preserve"> SEQ Figure \* ARABIC </w:instrText>
-      </w:r>
-      <w:r>
-        <w:fldChar w:fldCharType="separate"/>
-      </w:r>
-      <w:r>
-        <w:rPr>
-          <w:noProof/>
-        </w:rPr>
-        <w:t>9</w:t>
-      </w:r>
-      <w:r>
-        <w:rPr>
-          <w:noProof/>
-        </w:rPr>
-        <w:fldChar w:fldCharType="end"/>
-      </w:r>
+      <w:fldSimple w:instr=" SEQ Figure \* ARABIC ">
+        <w:r>
+          <w:rPr>
+            <w:noProof/>
+          </w:rPr>
+          <w:t>9</w:t>
+        </w:r>
+      </w:fldSimple>
     </w:p>
     <w:p>
       <w:pPr>
@@ -7031,33 +6988,21 @@
       <w:r>
         <w:t xml:space="preserve">Figure </w:t>
       </w:r>
-      <w:r>
-        <w:fldChar w:fldCharType="begin"/>
-      </w:r>
-      <w:r>
-        <w:instrText xml:space="preserve"> SEQ Figure \* ARABIC </w:instrText>
-      </w:r>
-      <w:r>
-        <w:fldChar w:fldCharType="separate"/>
-      </w:r>
-      <w:r>
-        <w:rPr>
-          <w:noProof/>
-        </w:rPr>
-        <w:t>10</w:t>
-      </w:r>
-      <w:r>
-        <w:rPr>
-          <w:noProof/>
-        </w:rPr>
-        <w:fldChar w:fldCharType="end"/>
-      </w:r>
+      <w:fldSimple w:instr=" SEQ Figure \* ARABIC ">
+        <w:r>
+          <w:rPr>
+            <w:noProof/>
+          </w:rPr>
+          <w:t>10</w:t>
+        </w:r>
+      </w:fldSimple>
     </w:p>
     <w:p>
       <w:pPr>
         <w:pStyle w:val="ppFigureCaptionIndent3"/>
       </w:pPr>
       <w:r>
+        <w:lastRenderedPageBreak/>
         <w:t>Rename Class1.cs to HolVoiceCommandService</w:t>
       </w:r>
       <w:r>
@@ -7087,7 +7032,6 @@
           <w:noProof/>
           <w:lang w:val="en-GB" w:eastAsia="en-GB"/>
         </w:rPr>
-        <w:lastRenderedPageBreak/>
         <w:drawing>
           <wp:inline distT="0" distB="0" distL="0" distR="0" wp14:anchorId="7302AFA1" wp14:editId="30DCB32B">
             <wp:extent cx="5012055" cy="3475420"/>
@@ -7138,27 +7082,14 @@
       <w:r>
         <w:t xml:space="preserve">Figure </w:t>
       </w:r>
-      <w:r>
-        <w:fldChar w:fldCharType="begin"/>
-      </w:r>
-      <w:r>
-        <w:instrText xml:space="preserve"> SEQ Figure \* ARABIC </w:instrText>
-      </w:r>
-      <w:r>
-        <w:fldChar w:fldCharType="separate"/>
-      </w:r>
-      <w:r>
-        <w:rPr>
-          <w:noProof/>
-        </w:rPr>
-        <w:t>11</w:t>
-      </w:r>
-      <w:r>
-        <w:rPr>
-          <w:noProof/>
-        </w:rPr>
-        <w:fldChar w:fldCharType="end"/>
-      </w:r>
+      <w:fldSimple w:instr=" SEQ Figure \* ARABIC ">
+        <w:r>
+          <w:rPr>
+            <w:noProof/>
+          </w:rPr>
+          <w:t>11</w:t>
+        </w:r>
+      </w:fldSimple>
     </w:p>
     <w:p>
       <w:pPr>
@@ -7302,6 +7233,7 @@
         <w:pStyle w:val="ppCode"/>
       </w:pPr>
       <w:r>
+        <w:lastRenderedPageBreak/>
         <w:t>&lt;Command Name="SayHello"&gt;</w:t>
       </w:r>
     </w:p>
@@ -7342,7 +7274,6 @@
         <w:pStyle w:val="ppCode"/>
       </w:pPr>
       <w:r>
-        <w:lastRenderedPageBreak/>
         <w:t xml:space="preserve">    &lt;VoiceCommandService Target="HolVoiceCommandService" /&gt;</w:t>
       </w:r>
     </w:p>
@@ -7544,27 +7475,14 @@
       <w:r>
         <w:t xml:space="preserve">Figure </w:t>
       </w:r>
-      <w:r>
-        <w:fldChar w:fldCharType="begin"/>
-      </w:r>
-      <w:r>
-        <w:instrText xml:space="preserve"> SEQ Figure \* ARABIC </w:instrText>
-      </w:r>
-      <w:r>
-        <w:fldChar w:fldCharType="separate"/>
-      </w:r>
-      <w:r>
-        <w:rPr>
-          <w:noProof/>
-        </w:rPr>
-        <w:t>12</w:t>
-      </w:r>
-      <w:r>
-        <w:rPr>
-          <w:noProof/>
-        </w:rPr>
-        <w:fldChar w:fldCharType="end"/>
-      </w:r>
+      <w:fldSimple w:instr=" SEQ Figure \* ARABIC ">
+        <w:r>
+          <w:rPr>
+            <w:noProof/>
+          </w:rPr>
+          <w:t>12</w:t>
+        </w:r>
+      </w:fldSimple>
     </w:p>
     <w:p>
       <w:pPr>
@@ -7710,27 +7628,14 @@
       <w:r>
         <w:t xml:space="preserve">Figure </w:t>
       </w:r>
-      <w:r>
-        <w:fldChar w:fldCharType="begin"/>
-      </w:r>
-      <w:r>
-        <w:instrText xml:space="preserve"> SEQ Figure \* ARABIC </w:instrText>
-      </w:r>
-      <w:r>
-        <w:fldChar w:fldCharType="separate"/>
-      </w:r>
-      <w:r>
-        <w:rPr>
-          <w:noProof/>
-        </w:rPr>
-        <w:t>13</w:t>
-      </w:r>
-      <w:r>
-        <w:rPr>
-          <w:noProof/>
-        </w:rPr>
-        <w:fldChar w:fldCharType="end"/>
-      </w:r>
+      <w:fldSimple w:instr=" SEQ Figure \* ARABIC ">
+        <w:r>
+          <w:rPr>
+            <w:noProof/>
+          </w:rPr>
+          <w:t>13</w:t>
+        </w:r>
+      </w:fldSimple>
     </w:p>
     <w:p>
       <w:pPr>
@@ -9770,27 +9675,14 @@
       <w:r>
         <w:t xml:space="preserve">Figure </w:t>
       </w:r>
-      <w:r>
-        <w:fldChar w:fldCharType="begin"/>
-      </w:r>
-      <w:r>
-        <w:instrText xml:space="preserve"> SEQ Figure \* ARABIC </w:instrText>
-      </w:r>
-      <w:r>
-        <w:fldChar w:fldCharType="separate"/>
-      </w:r>
-      <w:r>
-        <w:rPr>
-          <w:noProof/>
-        </w:rPr>
-        <w:t>14</w:t>
-      </w:r>
-      <w:r>
-        <w:rPr>
-          <w:noProof/>
-        </w:rPr>
-        <w:fldChar w:fldCharType="end"/>
-      </w:r>
+      <w:fldSimple w:instr=" SEQ Figure \* ARABIC ">
+        <w:r>
+          <w:rPr>
+            <w:noProof/>
+          </w:rPr>
+          <w:t>14</w:t>
+        </w:r>
+      </w:fldSimple>
     </w:p>
     <w:p>
       <w:pPr>
@@ -10087,7 +9979,7 @@
           <w:rPr>
             <w:noProof/>
           </w:rPr>
-          <w:t>4</w:t>
+          <w:t>9</w:t>
         </w:r>
         <w:r>
           <w:rPr>
@@ -14417,6 +14309,7 @@
     <w:rsid w:val="00281DAD"/>
     <w:rsid w:val="002D25CD"/>
     <w:rsid w:val="003B328E"/>
+    <w:rsid w:val="006824E5"/>
     <w:rsid w:val="006960EC"/>
     <w:rsid w:val="00765CFC"/>
     <w:rsid w:val="00847C15"/>
@@ -15174,7 +15067,7 @@
 </file>
 
 <file path=customXml/itemProps1.xml><?xml version="1.0" encoding="utf-8"?>
-<ds:datastoreItem xmlns:ds="http://schemas.openxmlformats.org/officeDocument/2006/customXml" ds:itemID="{DB1EDAE8-AACB-4C8B-80BE-7CE143ABD629}">
+<ds:datastoreItem xmlns:ds="http://schemas.openxmlformats.org/officeDocument/2006/customXml" ds:itemID="{DC8BB7A7-F1AB-4106-832A-2AACE9A43F1A}">
   <ds:schemaRefs>
     <ds:schemaRef ds:uri="http://schemas.openxmlformats.org/officeDocument/2006/bibliography"/>
   </ds:schemaRefs>

</xml_diff>